<commit_message>
deleted old FO onbelangrijk
</commit_message>
<xml_diff>
--- a/documentatie/Multiversum_FO.docx
+++ b/documentatie/Multiversum_FO.docx
@@ -617,7 +617,13 @@
               <w:rPr>
                 <w:rFonts w:ascii="Microsoft YaHei Light" w:eastAsia="Microsoft YaHei Light" w:hAnsi="Microsoft YaHei Light"/>
               </w:rPr>
-              <w:t>5 uur</w:t>
+              <w:t>6</w:t>
+            </w:r>
+            <w:r>
+              <w:rPr>
+                <w:rFonts w:ascii="Microsoft YaHei Light" w:eastAsia="Microsoft YaHei Light" w:hAnsi="Microsoft YaHei Light"/>
+              </w:rPr>
+              <w:t xml:space="preserve"> uur</w:t>
             </w:r>
           </w:p>
         </w:tc>
@@ -717,6 +723,8 @@
             </w:r>
           </w:p>
         </w:tc>
+        <w:bookmarkStart w:id="0" w:name="_GoBack"/>
+        <w:bookmarkEnd w:id="0"/>
       </w:tr>
       <w:tr>
         <w:tc>
@@ -755,10 +763,22 @@
                 <w:rFonts w:ascii="Microsoft YaHei Light" w:eastAsia="Microsoft YaHei Light" w:hAnsi="Microsoft YaHei Light"/>
                 <w:b/>
               </w:rPr>
-              <w:t>163 uur</w:t>
-            </w:r>
-            <w:bookmarkStart w:id="0" w:name="_GoBack"/>
-            <w:bookmarkEnd w:id="0"/>
+              <w:t>16</w:t>
+            </w:r>
+            <w:r>
+              <w:rPr>
+                <w:rFonts w:ascii="Microsoft YaHei Light" w:eastAsia="Microsoft YaHei Light" w:hAnsi="Microsoft YaHei Light"/>
+                <w:b/>
+              </w:rPr>
+              <w:t>4</w:t>
+            </w:r>
+            <w:r>
+              <w:rPr>
+                <w:rFonts w:ascii="Microsoft YaHei Light" w:eastAsia="Microsoft YaHei Light" w:hAnsi="Microsoft YaHei Light"/>
+                <w:b/>
+              </w:rPr>
+              <w:t xml:space="preserve"> uur</w:t>
+            </w:r>
           </w:p>
         </w:tc>
       </w:tr>

</xml_diff>